<commit_message>
First Participation: Completed and submitted
</commit_message>
<xml_diff>
--- a/Assessments/First-Participation/Henry_participation.docx
+++ b/Assessments/First-Participation/Henry_participation.docx
@@ -3,48 +3,189 @@
 <w:document xmlns:wpc="http://schemas.microsoft.com/office/word/2010/wordprocessingCanvas" xmlns:cx="http://schemas.microsoft.com/office/drawing/2014/chartex" xmlns:cx1="http://schemas.microsoft.com/office/drawing/2015/9/8/chartex" xmlns:cx2="http://schemas.microsoft.com/office/drawing/2015/10/21/chartex" xmlns:cx3="http://schemas.microsoft.com/office/drawing/2016/5/9/chartex" xmlns:cx4="http://schemas.microsoft.com/office/drawing/2016/5/10/chartex" xmlns:cx5="http://schemas.microsoft.com/office/drawing/2016/5/11/chartex" xmlns:cx6="http://schemas.microsoft.com/office/drawing/2016/5/12/chartex" xmlns:cx7="http://schemas.microsoft.com/office/drawing/2016/5/13/chartex" xmlns:cx8="http://schemas.microsoft.com/office/drawing/2016/5/14/chartex" xmlns:mc="http://schemas.openxmlformats.org/markup-compatibility/2006" xmlns:aink="http://schemas.microsoft.com/office/drawing/2016/ink" xmlns:am3d="http://schemas.microsoft.com/office/drawing/2017/model3d" xmlns:o="urn:schemas-microsoft-com:office:office" xmlns:oel="http://schemas.microsoft.com/office/2019/extlst" xmlns:r="http://schemas.openxmlformats.org/officeDocument/2006/relationships" xmlns:m="http://schemas.openxmlformats.org/officeDocument/2006/math" xmlns:v="urn:schemas-microsoft-com:vml" xmlns:wp14="http://schemas.microsoft.com/office/word/2010/wordprocessingDrawing" xmlns:wp="http://schemas.openxmlformats.org/drawingml/2006/wordprocessingDrawing" xmlns:w10="urn:schemas-microsoft-com:office:word" xmlns:w="http://schemas.openxmlformats.org/wordprocessingml/2006/main" xmlns:w14="http://schemas.microsoft.com/office/word/2010/wordml" xmlns:w15="http://schemas.microsoft.com/office/word/2012/wordml" xmlns:w16cex="http://schemas.microsoft.com/office/word/2018/wordml/cex" xmlns:w16cid="http://schemas.microsoft.com/office/word/2016/wordml/cid" xmlns:w16="http://schemas.microsoft.com/office/word/2018/wordml" xmlns:w16sdtdh="http://schemas.microsoft.com/office/word/2020/wordml/sdtdatahash" xmlns:w16se="http://schemas.microsoft.com/office/word/2015/wordml/symex" xmlns:wpg="http://schemas.microsoft.com/office/word/2010/wordprocessingGroup" xmlns:wpi="http://schemas.microsoft.com/office/word/2010/wordprocessingInk" xmlns:wne="http://schemas.microsoft.com/office/word/2006/wordml" xmlns:wps="http://schemas.microsoft.com/office/word/2010/wordprocessingShape" mc:Ignorable="w14 w15 w16se w16cid w16 w16cex w16sdtdh wp14">
   <w:body>
     <w:p>
-      <w:r>
+      <w:pPr>
+        <w:spacing w:line="480" w:lineRule="auto"/>
+        <w:rPr>
+          <w:rFonts w:ascii="Courier New" w:hAnsi="Courier New" w:cs="Courier New"/>
+        </w:rPr>
+      </w:pPr>
+      <w:r>
+        <w:rPr>
+          <w:rFonts w:ascii="Courier New" w:hAnsi="Courier New" w:cs="Courier New"/>
+        </w:rPr>
         <w:t>Henry Wilt</w:t>
       </w:r>
     </w:p>
     <w:p>
-      <w:r>
+      <w:pPr>
+        <w:spacing w:line="480" w:lineRule="auto"/>
+        <w:rPr>
+          <w:rFonts w:ascii="Courier New" w:hAnsi="Courier New" w:cs="Courier New"/>
+        </w:rPr>
+      </w:pPr>
+      <w:r>
+        <w:rPr>
+          <w:rFonts w:ascii="Courier New" w:hAnsi="Courier New" w:cs="Courier New"/>
+        </w:rPr>
         <w:t>October 7</w:t>
       </w:r>
       <w:r>
         <w:rPr>
+          <w:rFonts w:ascii="Courier New" w:hAnsi="Courier New" w:cs="Courier New"/>
           <w:vertAlign w:val="superscript"/>
         </w:rPr>
         <w:t>th</w:t>
       </w:r>
       <w:r>
+        <w:rPr>
+          <w:rFonts w:ascii="Courier New" w:hAnsi="Courier New" w:cs="Courier New"/>
+        </w:rPr>
         <w:t>, 2022</w:t>
       </w:r>
     </w:p>
     <w:p>
-      <w:r>
+      <w:pPr>
+        <w:spacing w:line="480" w:lineRule="auto"/>
+        <w:rPr>
+          <w:rFonts w:ascii="Courier New" w:hAnsi="Courier New" w:cs="Courier New"/>
+        </w:rPr>
+      </w:pPr>
+      <w:r>
+        <w:rPr>
+          <w:rFonts w:ascii="Courier New" w:hAnsi="Courier New" w:cs="Courier New"/>
+        </w:rPr>
         <w:t>CS-374</w:t>
       </w:r>
     </w:p>
-    <w:p/>
     <w:p>
       <w:pPr>
-        <w:jc w:val="center"/>
+        <w:spacing w:line="480" w:lineRule="auto"/>
+        <w:rPr>
+          <w:rFonts w:ascii="Courier New" w:hAnsi="Courier New" w:cs="Courier New"/>
+        </w:rPr>
       </w:pPr>
       <w:r>
-        <w:t xml:space="preserve">Participation: </w:t>
-      </w:r>
-      <w:r>
-        <w:t>First Self-Assessment</w:t>
+        <w:rPr>
+          <w:rFonts w:ascii="Courier New" w:hAnsi="Courier New" w:cs="Courier New"/>
+        </w:rPr>
+        <w:t>Professor Mongan</w:t>
       </w:r>
     </w:p>
     <w:p>
-      <w:r>
-        <w:tab/>
+      <w:pPr>
+        <w:spacing w:line="480" w:lineRule="auto"/>
+        <w:jc w:val="center"/>
+        <w:rPr>
+          <w:rFonts w:ascii="Courier New" w:hAnsi="Courier New" w:cs="Courier New"/>
+        </w:rPr>
+      </w:pPr>
+      <w:r>
+        <w:rPr>
+          <w:rFonts w:ascii="Courier New" w:hAnsi="Courier New" w:cs="Courier New"/>
+        </w:rPr>
+        <w:t xml:space="preserve">Participation: </w:t>
+      </w:r>
+      <w:r>
+        <w:rPr>
+          <w:rFonts w:ascii="Courier New" w:hAnsi="Courier New" w:cs="Courier New"/>
+        </w:rPr>
+        <w:t>First Self-Assessment</w:t>
       </w:r>
     </w:p>
     <w:p>
-      <w:r>
+      <w:pPr>
+        <w:spacing w:line="480" w:lineRule="auto"/>
+        <w:rPr>
+          <w:rFonts w:ascii="Courier New" w:hAnsi="Courier New" w:cs="Courier New"/>
+        </w:rPr>
+      </w:pPr>
+      <w:r>
+        <w:rPr>
+          <w:rFonts w:ascii="Courier New" w:hAnsi="Courier New" w:cs="Courier New"/>
+        </w:rPr>
+        <w:tab/>
+      </w:r>
+      <w:r>
+        <w:rPr>
+          <w:rFonts w:ascii="Courier New" w:hAnsi="Courier New" w:cs="Courier New"/>
+        </w:rPr>
+        <w:t xml:space="preserve"> Since the start of the semester, I have</w:t>
+      </w:r>
+      <w:r>
+        <w:rPr>
+          <w:rFonts w:ascii="Courier New" w:hAnsi="Courier New" w:cs="Courier New"/>
+        </w:rPr>
+        <w:t xml:space="preserve"> accomplished some of my goals from my pre-participation assessment. </w:t>
+      </w:r>
+      <w:r>
+        <w:rPr>
+          <w:rFonts w:ascii="Courier New" w:hAnsi="Courier New" w:cs="Courier New"/>
+        </w:rPr>
+        <w:t>I</w:t>
+      </w:r>
+      <w:r>
+        <w:rPr>
+          <w:rFonts w:ascii="Courier New" w:hAnsi="Courier New" w:cs="Courier New"/>
+        </w:rPr>
+        <w:t xml:space="preserve"> have gotten more comfortable asking </w:t>
+      </w:r>
+      <w:r>
+        <w:rPr>
+          <w:rFonts w:ascii="Courier New" w:hAnsi="Courier New" w:cs="Courier New"/>
+        </w:rPr>
+        <w:t xml:space="preserve">questions </w:t>
+      </w:r>
+      <w:r>
+        <w:rPr>
+          <w:rFonts w:ascii="Courier New" w:hAnsi="Courier New" w:cs="Courier New"/>
+        </w:rPr>
+        <w:t>and talking in class.</w:t>
+      </w:r>
+      <w:r>
+        <w:rPr>
+          <w:rFonts w:ascii="Courier New" w:hAnsi="Courier New" w:cs="Courier New"/>
+        </w:rPr>
+        <w:t xml:space="preserve"> Which has been a big goal of mine to be doing and not worrying about the outcome of it. I have been putting in the work in my assignments by starting them early this semester and trying to ask other people in the class about questions I might be having. I have finished all my work before it’s due which is good but, I wasn’t worried about completing it on time.</w:t>
+      </w:r>
+    </w:p>
+    <w:p>
+      <w:pPr>
+        <w:spacing w:line="480" w:lineRule="auto"/>
+        <w:rPr>
+          <w:rFonts w:ascii="Courier New" w:hAnsi="Courier New" w:cs="Courier New"/>
+        </w:rPr>
+      </w:pPr>
+      <w:r>
+        <w:rPr>
+          <w:rFonts w:ascii="Courier New" w:hAnsi="Courier New" w:cs="Courier New"/>
+        </w:rPr>
+        <w:tab/>
+        <w:t xml:space="preserve">There have been times where I haven’t wanted to come to class since it’s so early but, I have been to every class and don’t plan on missing any of them later this semester. In class, I do get distracted with some of the topics but, last week where we talked about “c” code and making an interpreter in “c”. I really enjoyed that class and wish we did more of writing code in </w:t>
+      </w:r>
+      <w:r>
+        <w:rPr>
+          <w:rFonts w:ascii="Courier New" w:hAnsi="Courier New" w:cs="Courier New"/>
+        </w:rPr>
+        <w:t>class,</w:t>
+      </w:r>
+      <w:r>
+        <w:rPr>
+          <w:rFonts w:ascii="Courier New" w:hAnsi="Courier New" w:cs="Courier New"/>
+        </w:rPr>
+        <w:t xml:space="preserve"> but I understand that this class isn’t all about writing code.</w:t>
+      </w:r>
+    </w:p>
+    <w:p>
+      <w:pPr>
+        <w:spacing w:line="480" w:lineRule="auto"/>
+        <w:rPr>
+          <w:rFonts w:ascii="Courier New" w:hAnsi="Courier New" w:cs="Courier New"/>
+        </w:rPr>
+      </w:pPr>
+      <w:r>
+        <w:rPr>
+          <w:rFonts w:ascii="Courier New" w:hAnsi="Courier New" w:cs="Courier New"/>
+        </w:rPr>
         <w:tab/>
       </w:r>
     </w:p>

</xml_diff>